<commit_message>
TailAdmin sidebar integration successfull
</commit_message>
<xml_diff>
--- a/my-react-typescript.docx
+++ b/my-react-typescript.docx
@@ -58,6 +58,295 @@
       </w:r>
     </w:p>
     <w:p/>
+    <w:p>
+      <w:r>
+        <w:t>// -----------------------</w:t>
+      </w:r>
+    </w:p>
+    <w:p/>
+    <w:p>
+      <w:proofErr w:type="spellStart"/>
+      <w:proofErr w:type="gramStart"/>
+      <w:r>
+        <w:t>npm</w:t>
+      </w:r>
+      <w:proofErr w:type="spellEnd"/>
+      <w:proofErr w:type="gramEnd"/>
+      <w:r>
+        <w:t xml:space="preserve"> install react-router-</w:t>
+      </w:r>
+      <w:proofErr w:type="spellStart"/>
+      <w:r>
+        <w:t>dom</w:t>
+      </w:r>
+      <w:proofErr w:type="spellEnd"/>
+    </w:p>
+    <w:p>
+      <w:proofErr w:type="spellStart"/>
+      <w:proofErr w:type="gramStart"/>
+      <w:r>
+        <w:t>npm</w:t>
+      </w:r>
+      <w:proofErr w:type="spellEnd"/>
+      <w:proofErr w:type="gramEnd"/>
+      <w:r>
+        <w:t xml:space="preserve"> install --save-dev @types/react-router-</w:t>
+      </w:r>
+      <w:proofErr w:type="spellStart"/>
+      <w:r>
+        <w:t>dom</w:t>
+      </w:r>
+      <w:proofErr w:type="spellEnd"/>
+    </w:p>
+    <w:p/>
+    <w:p/>
+    <w:p>
+      <w:pPr>
+        <w:spacing w:before="100" w:beforeAutospacing="1" w:after="100" w:afterAutospacing="1" w:line="240" w:lineRule="auto"/>
+        <w:outlineLvl w:val="2"/>
+        <w:rPr>
+          <w:rFonts w:ascii="Times New Roman" w:eastAsia="Times New Roman" w:hAnsi="Times New Roman" w:cs="Times New Roman"/>
+          <w:b/>
+          <w:bCs/>
+          <w:sz w:val="27"/>
+          <w:szCs w:val="27"/>
+        </w:rPr>
+      </w:pPr>
+      <w:r>
+        <w:rPr>
+          <w:rFonts w:ascii="Times New Roman" w:eastAsia="Times New Roman" w:hAnsi="Times New Roman" w:cs="Times New Roman"/>
+          <w:b/>
+          <w:bCs/>
+          <w:sz w:val="27"/>
+          <w:szCs w:val="27"/>
+        </w:rPr>
+        <w:t>Solution: Wrap the Parent Component with a Router</w:t>
+      </w:r>
+    </w:p>
+    <w:p>
+      <w:pPr>
+        <w:spacing w:before="100" w:beforeAutospacing="1" w:after="100" w:afterAutospacing="1" w:line="240" w:lineRule="auto"/>
+        <w:outlineLvl w:val="3"/>
+        <w:rPr>
+          <w:rFonts w:ascii="Times New Roman" w:eastAsia="Times New Roman" w:hAnsi="Times New Roman" w:cs="Times New Roman"/>
+          <w:b/>
+          <w:bCs/>
+          <w:sz w:val="24"/>
+          <w:szCs w:val="24"/>
+        </w:rPr>
+      </w:pPr>
+      <w:r>
+        <w:rPr>
+          <w:rFonts w:ascii="Times New Roman" w:eastAsia="Times New Roman" w:hAnsi="Times New Roman" w:cs="Times New Roman"/>
+          <w:b/>
+          <w:bCs/>
+          <w:sz w:val="24"/>
+          <w:szCs w:val="24"/>
+        </w:rPr>
+        <w:t xml:space="preserve">1. Wrap Your App with </w:t>
+      </w:r>
+      <w:r>
+        <w:rPr>
+          <w:rFonts w:ascii="Courier New" w:eastAsia="Times New Roman" w:hAnsi="Courier New" w:cs="Courier New"/>
+          <w:b/>
+          <w:bCs/>
+          <w:sz w:val="20"/>
+        </w:rPr>
+        <w:t>&lt;</w:t>
+      </w:r>
+      <w:proofErr w:type="spellStart"/>
+      <w:r>
+        <w:rPr>
+          <w:rFonts w:ascii="Courier New" w:eastAsia="Times New Roman" w:hAnsi="Courier New" w:cs="Courier New"/>
+          <w:b/>
+          <w:bCs/>
+          <w:sz w:val="20"/>
+        </w:rPr>
+        <w:t>BrowserRouter</w:t>
+      </w:r>
+      <w:proofErr w:type="spellEnd"/>
+      <w:r>
+        <w:rPr>
+          <w:rFonts w:ascii="Courier New" w:eastAsia="Times New Roman" w:hAnsi="Courier New" w:cs="Courier New"/>
+          <w:b/>
+          <w:bCs/>
+          <w:sz w:val="20"/>
+        </w:rPr>
+        <w:t>&gt;</w:t>
+      </w:r>
+    </w:p>
+    <w:p/>
+    <w:p>
+      <w:proofErr w:type="gramStart"/>
+      <w:r>
+        <w:t>import</w:t>
+      </w:r>
+      <w:proofErr w:type="gramEnd"/>
+      <w:r>
+        <w:t xml:space="preserve"> React from "react";</w:t>
+      </w:r>
+    </w:p>
+    <w:p>
+      <w:proofErr w:type="gramStart"/>
+      <w:r>
+        <w:t>import</w:t>
+      </w:r>
+      <w:proofErr w:type="gramEnd"/>
+      <w:r>
+        <w:t xml:space="preserve"> </w:t>
+      </w:r>
+      <w:proofErr w:type="spellStart"/>
+      <w:r>
+        <w:t>ReactDOM</w:t>
+      </w:r>
+      <w:proofErr w:type="spellEnd"/>
+      <w:r>
+        <w:t xml:space="preserve"> from "react-</w:t>
+      </w:r>
+      <w:proofErr w:type="spellStart"/>
+      <w:r>
+        <w:t>dom</w:t>
+      </w:r>
+      <w:proofErr w:type="spellEnd"/>
+      <w:r>
+        <w:t>/client";</w:t>
+      </w:r>
+    </w:p>
+    <w:p>
+      <w:proofErr w:type="gramStart"/>
+      <w:r>
+        <w:t>import</w:t>
+      </w:r>
+      <w:proofErr w:type="gramEnd"/>
+      <w:r>
+        <w:t xml:space="preserve"> { </w:t>
+      </w:r>
+      <w:proofErr w:type="spellStart"/>
+      <w:r>
+        <w:t>BrowserRouter</w:t>
+      </w:r>
+      <w:proofErr w:type="spellEnd"/>
+      <w:r>
+        <w:t xml:space="preserve"> } from "react-router-</w:t>
+      </w:r>
+      <w:proofErr w:type="spellStart"/>
+      <w:r>
+        <w:t>dom</w:t>
+      </w:r>
+      <w:proofErr w:type="spellEnd"/>
+      <w:r>
+        <w:t>";</w:t>
+      </w:r>
+    </w:p>
+    <w:p>
+      <w:proofErr w:type="gramStart"/>
+      <w:r>
+        <w:t>import</w:t>
+      </w:r>
+      <w:proofErr w:type="gramEnd"/>
+      <w:r>
+        <w:t xml:space="preserve"> App from "./App";</w:t>
+      </w:r>
+    </w:p>
+    <w:p/>
+    <w:p>
+      <w:proofErr w:type="gramStart"/>
+      <w:r>
+        <w:t>const</w:t>
+      </w:r>
+      <w:proofErr w:type="gramEnd"/>
+      <w:r>
+        <w:t xml:space="preserve"> root = </w:t>
+      </w:r>
+      <w:proofErr w:type="spellStart"/>
+      <w:r>
+        <w:t>ReactDOM.createRoot</w:t>
+      </w:r>
+      <w:proofErr w:type="spellEnd"/>
+      <w:r>
+        <w:t>(</w:t>
+      </w:r>
+      <w:proofErr w:type="spellStart"/>
+      <w:r>
+        <w:t>document.getElementById</w:t>
+      </w:r>
+      <w:proofErr w:type="spellEnd"/>
+      <w:r>
+        <w:t>("root")!);</w:t>
+      </w:r>
+    </w:p>
+    <w:p/>
+    <w:p>
+      <w:proofErr w:type="spellStart"/>
+      <w:proofErr w:type="gramStart"/>
+      <w:r>
+        <w:t>root.render</w:t>
+      </w:r>
+      <w:proofErr w:type="spellEnd"/>
+      <w:r>
+        <w:t>(</w:t>
+      </w:r>
+      <w:proofErr w:type="gramEnd"/>
+    </w:p>
+    <w:p>
+      <w:r>
+        <w:t xml:space="preserve">  &lt;</w:t>
+      </w:r>
+      <w:proofErr w:type="spellStart"/>
+      <w:r>
+        <w:t>BrowserRouter</w:t>
+      </w:r>
+      <w:proofErr w:type="spellEnd"/>
+      <w:r>
+        <w:t>&gt;</w:t>
+      </w:r>
+    </w:p>
+    <w:p>
+      <w:r>
+        <w:t xml:space="preserve">    &lt;App /&gt;</w:t>
+      </w:r>
+    </w:p>
+    <w:p>
+      <w:r>
+        <w:lastRenderedPageBreak/>
+        <w:t xml:space="preserve">  &lt;/</w:t>
+      </w:r>
+      <w:proofErr w:type="spellStart"/>
+      <w:r>
+        <w:t>BrowserRouter</w:t>
+      </w:r>
+      <w:proofErr w:type="spellEnd"/>
+      <w:r>
+        <w:t>&gt;</w:t>
+      </w:r>
+    </w:p>
+    <w:p>
+      <w:r>
+        <w:t>);</w:t>
+      </w:r>
+    </w:p>
+    <w:p/>
+    <w:p/>
+    <w:p>
+      <w:proofErr w:type="spellStart"/>
+      <w:proofErr w:type="gramStart"/>
+      <w:r>
+        <w:t>npm</w:t>
+      </w:r>
+      <w:proofErr w:type="spellEnd"/>
+      <w:proofErr w:type="gramEnd"/>
+      <w:r>
+        <w:t xml:space="preserve"> install @</w:t>
+      </w:r>
+      <w:proofErr w:type="spellStart"/>
+      <w:r>
+        <w:t>heroicons</w:t>
+      </w:r>
+      <w:proofErr w:type="spellEnd"/>
+      <w:r>
+        <w:t>/react</w:t>
+      </w:r>
+    </w:p>
     <w:p/>
     <w:sectPr>
       <w:pgSz w:w="12240" w:h="15840"/>
@@ -230,6 +519,44 @@
     <w:qFormat/>
     <w:rsid w:val="008238AB"/>
   </w:style>
+  <w:style w:type="paragraph" w:styleId="Heading3">
+    <w:name w:val="heading 3"/>
+    <w:basedOn w:val="Normal"/>
+    <w:link w:val="Heading3Char"/>
+    <w:uiPriority w:val="9"/>
+    <w:qFormat/>
+    <w:rsid w:val="008C04FF"/>
+    <w:pPr>
+      <w:spacing w:before="100" w:beforeAutospacing="1" w:after="100" w:afterAutospacing="1" w:line="240" w:lineRule="auto"/>
+      <w:outlineLvl w:val="2"/>
+    </w:pPr>
+    <w:rPr>
+      <w:rFonts w:ascii="Times New Roman" w:eastAsia="Times New Roman" w:hAnsi="Times New Roman" w:cs="Times New Roman"/>
+      <w:b/>
+      <w:bCs/>
+      <w:sz w:val="27"/>
+      <w:szCs w:val="27"/>
+    </w:rPr>
+  </w:style>
+  <w:style w:type="paragraph" w:styleId="Heading4">
+    <w:name w:val="heading 4"/>
+    <w:basedOn w:val="Normal"/>
+    <w:link w:val="Heading4Char"/>
+    <w:uiPriority w:val="9"/>
+    <w:qFormat/>
+    <w:rsid w:val="008C04FF"/>
+    <w:pPr>
+      <w:spacing w:before="100" w:beforeAutospacing="1" w:after="100" w:afterAutospacing="1" w:line="240" w:lineRule="auto"/>
+      <w:outlineLvl w:val="3"/>
+    </w:pPr>
+    <w:rPr>
+      <w:rFonts w:ascii="Times New Roman" w:eastAsia="Times New Roman" w:hAnsi="Times New Roman" w:cs="Times New Roman"/>
+      <w:b/>
+      <w:bCs/>
+      <w:sz w:val="24"/>
+      <w:szCs w:val="24"/>
+    </w:rPr>
+  </w:style>
   <w:style w:type="character" w:default="1" w:styleId="DefaultParagraphFont">
     <w:name w:val="Default Paragraph Font"/>
     <w:uiPriority w:val="1"/>
@@ -257,6 +584,74 @@
     <w:uiPriority w:val="99"/>
     <w:semiHidden/>
     <w:unhideWhenUsed/>
+  </w:style>
+  <w:style w:type="character" w:customStyle="1" w:styleId="Heading3Char">
+    <w:name w:val="Heading 3 Char"/>
+    <w:basedOn w:val="DefaultParagraphFont"/>
+    <w:link w:val="Heading3"/>
+    <w:uiPriority w:val="9"/>
+    <w:rsid w:val="008C04FF"/>
+    <w:rPr>
+      <w:rFonts w:ascii="Times New Roman" w:eastAsia="Times New Roman" w:hAnsi="Times New Roman" w:cs="Times New Roman"/>
+      <w:b/>
+      <w:bCs/>
+      <w:sz w:val="27"/>
+      <w:szCs w:val="27"/>
+    </w:rPr>
+  </w:style>
+  <w:style w:type="character" w:customStyle="1" w:styleId="Heading4Char">
+    <w:name w:val="Heading 4 Char"/>
+    <w:basedOn w:val="DefaultParagraphFont"/>
+    <w:link w:val="Heading4"/>
+    <w:uiPriority w:val="9"/>
+    <w:rsid w:val="008C04FF"/>
+    <w:rPr>
+      <w:rFonts w:ascii="Times New Roman" w:eastAsia="Times New Roman" w:hAnsi="Times New Roman" w:cs="Times New Roman"/>
+      <w:b/>
+      <w:bCs/>
+      <w:sz w:val="24"/>
+      <w:szCs w:val="24"/>
+    </w:rPr>
+  </w:style>
+  <w:style w:type="paragraph" w:styleId="NormalWeb">
+    <w:name w:val="Normal (Web)"/>
+    <w:basedOn w:val="Normal"/>
+    <w:uiPriority w:val="99"/>
+    <w:semiHidden/>
+    <w:unhideWhenUsed/>
+    <w:rsid w:val="008C04FF"/>
+    <w:pPr>
+      <w:spacing w:before="100" w:beforeAutospacing="1" w:after="100" w:afterAutospacing="1" w:line="240" w:lineRule="auto"/>
+    </w:pPr>
+    <w:rPr>
+      <w:rFonts w:ascii="Times New Roman" w:eastAsia="Times New Roman" w:hAnsi="Times New Roman" w:cs="Times New Roman"/>
+      <w:sz w:val="24"/>
+      <w:szCs w:val="24"/>
+    </w:rPr>
+  </w:style>
+  <w:style w:type="character" w:styleId="HTMLCode">
+    <w:name w:val="HTML Code"/>
+    <w:basedOn w:val="DefaultParagraphFont"/>
+    <w:uiPriority w:val="99"/>
+    <w:semiHidden/>
+    <w:unhideWhenUsed/>
+    <w:rsid w:val="008C04FF"/>
+    <w:rPr>
+      <w:rFonts w:ascii="Courier New" w:eastAsia="Times New Roman" w:hAnsi="Courier New" w:cs="Courier New"/>
+      <w:sz w:val="20"/>
+      <w:szCs w:val="20"/>
+    </w:rPr>
+  </w:style>
+  <w:style w:type="character" w:styleId="Strong">
+    <w:name w:val="Strong"/>
+    <w:basedOn w:val="DefaultParagraphFont"/>
+    <w:uiPriority w:val="22"/>
+    <w:qFormat/>
+    <w:rsid w:val="008C04FF"/>
+    <w:rPr>
+      <w:b/>
+      <w:bCs/>
+    </w:rPr>
   </w:style>
 </w:styles>
 </file>

</xml_diff>

<commit_message>
word file modified and updated
</commit_message>
<xml_diff>
--- a/my-react-typescript.docx
+++ b/my-react-typescript.docx
@@ -1060,6 +1060,72 @@
     <w:p/>
     <w:p>
       <w:r>
+        <w:t>--------------------------------------------</w:t>
+      </w:r>
+    </w:p>
+    <w:p>
+      <w:pPr>
+        <w:rPr>
+          <w:b/>
+        </w:rPr>
+      </w:pPr>
+      <w:r>
+        <w:rPr>
+          <w:b/>
+        </w:rPr>
+        <w:t xml:space="preserve">------ </w:t>
+      </w:r>
+      <w:proofErr w:type="spellStart"/>
+      <w:r>
+        <w:rPr>
+          <w:b/>
+        </w:rPr>
+        <w:t>TailAdmin</w:t>
+      </w:r>
+      <w:proofErr w:type="spellEnd"/>
+      <w:r>
+        <w:rPr>
+          <w:b/>
+        </w:rPr>
+        <w:t xml:space="preserve"> Integration ------</w:t>
+      </w:r>
+    </w:p>
+    <w:p>
+      <w:r>
+        <w:t>--------------------------------------------</w:t>
+      </w:r>
+    </w:p>
+    <w:p>
+      <w:proofErr w:type="gramStart"/>
+      <w:r>
+        <w:lastRenderedPageBreak/>
+        <w:t>after</w:t>
+      </w:r>
+      <w:proofErr w:type="gramEnd"/>
+      <w:r>
+        <w:t xml:space="preserve"> adding/setting up tailwind </w:t>
+      </w:r>
+      <w:proofErr w:type="spellStart"/>
+      <w:r>
+        <w:t>css</w:t>
+      </w:r>
+      <w:proofErr w:type="spellEnd"/>
+      <w:r>
+        <w:t xml:space="preserve"> , set up </w:t>
+      </w:r>
+      <w:proofErr w:type="spellStart"/>
+      <w:r>
+        <w:t>tailwind.config.cjs</w:t>
+      </w:r>
+      <w:proofErr w:type="spellEnd"/>
+    </w:p>
+    <w:p>
+      <w:r>
+        <w:t xml:space="preserve"> </w:t>
+      </w:r>
+    </w:p>
+    <w:p>
+      <w:r>
         <w:t xml:space="preserve"># copy the components/elements from the </w:t>
       </w:r>
     </w:p>
@@ -1083,7 +1149,6 @@
     <w:p>
       <w:proofErr w:type="spellStart"/>
       <w:r>
-        <w:lastRenderedPageBreak/>
         <w:t>tailwind.config.js</w:t>
       </w:r>
       <w:proofErr w:type="spellEnd"/>

</xml_diff>